<commit_message>
Renombrar ejercicio Test Double
</commit_message>
<xml_diff>
--- a/Documentos/Ejercicios/2. Test Doubles.docx
+++ b/Documentos/Ejercicios/2. Test Doubles.docx
@@ -6,30 +6,16 @@
       <w:pPr>
         <w:pStyle w:val="Ttulo"/>
       </w:pPr>
-      <w:bookmarkStart w:id="0" w:name="_GoBack"/>
-      <w:bookmarkEnd w:id="0"/>
       <w:r>
         <w:t>EJERCICIO</w:t>
       </w:r>
-      <w:r>
-        <w:t xml:space="preserve"> </w:t>
-      </w:r>
-      <w:r>
-        <w:t xml:space="preserve"> (</w:t>
-      </w:r>
-      <w:r>
-        <w:t>2</w:t>
-      </w:r>
-      <w:r>
-        <w:t>0</w:t>
-      </w:r>
-      <w:r>
-        <w:t xml:space="preserve"> min.)</w:t>
-      </w:r>
     </w:p>
     <w:p>
       <w:pPr>
         <w:pStyle w:val="Ttulo1"/>
+        <w:spacing w:after="240"/>
+      </w:pPr>
+      <w:r>
         <w:rPr>
           <w:rStyle w:val="Ttulo2Car"/>
           <w:b/>
@@ -38,26 +24,8 @@
           <w:sz w:val="28"/>
           <w:szCs w:val="28"/>
         </w:rPr>
-      </w:pPr>
-      <w:r>
-        <w:rPr>
-          <w:rStyle w:val="Ttulo2Car"/>
-          <w:b/>
-          <w:bCs/>
-          <w:color w:val="365F91" w:themeColor="accent1" w:themeShade="BF"/>
-          <w:sz w:val="28"/>
-          <w:szCs w:val="28"/>
-        </w:rPr>
-        <w:t>ANALIZAR LOS PROBLEMAS DEL CODIGO ACOPLADO Y DE LAS PRUEBAS DE BD</w:t>
-      </w:r>
-    </w:p>
-    <w:p>
-      <w:pPr>
-        <w:rPr>
-          <w:b/>
-          <w:sz w:val="24"/>
-        </w:rPr>
-      </w:pPr>
+        <w:t>CREAR PRUEBAS A LOS SIGUIENTES MÉTODOS</w:t>
+      </w:r>
     </w:p>
     <w:p>
       <w:pPr>
@@ -129,7 +97,10 @@
         <w:jc w:val="left"/>
       </w:pPr>
       <w:r>
-        <w:t xml:space="preserve">Dentro del Eclipse, implementa </w:t>
+        <w:t>Implementa</w:t>
+      </w:r>
+      <w:r>
+        <w:t xml:space="preserve"> </w:t>
       </w:r>
       <w:r>
         <w:t>la</w:t>
@@ -146,63 +117,46 @@
     </w:p>
     <w:p>
       <w:pPr>
-        <w:pStyle w:val="Prrafodelista"/>
-      </w:pPr>
-    </w:p>
-    <w:p>
-      <w:pPr>
-        <w:pStyle w:val="Prrafodelista"/>
-      </w:pPr>
-      <w:r>
-        <w:t>NOTA (JAVA)</w:t>
-      </w:r>
-      <w:r>
-        <w:t xml:space="preserve">: </w:t>
+        <w:ind w:left="708"/>
+      </w:pPr>
+      <w:r>
+        <w:t>NOTA</w:t>
+      </w:r>
+      <w:r>
+        <w:t xml:space="preserve"> (Java)</w:t>
+      </w:r>
+      <w:r>
+        <w:t xml:space="preserve">: Los tipos </w:t>
       </w:r>
       <w:proofErr w:type="spellStart"/>
       <w:r>
-        <w:t>JUnit</w:t>
+        <w:t>doubles</w:t>
       </w:r>
       <w:proofErr w:type="spellEnd"/>
       <w:r>
-        <w:t xml:space="preserve"> utiliza el método “</w:t>
+        <w:t xml:space="preserve"> tienen problemas de precisión, </w:t>
+      </w:r>
+      <w:r>
+        <w:t xml:space="preserve">comparar </w:t>
       </w:r>
       <w:proofErr w:type="spellStart"/>
       <w:r>
-        <w:t>equals</w:t>
+        <w:t>doubles</w:t>
       </w:r>
       <w:proofErr w:type="spellEnd"/>
       <w:r>
-        <w:t xml:space="preserve">” para comparar 2  objetos; para los tipos de datos </w:t>
-      </w:r>
-      <w:proofErr w:type="spellStart"/>
-      <w:r>
-        <w:t>BigDecimal</w:t>
-      </w:r>
-      <w:proofErr w:type="spellEnd"/>
-      <w:r>
-        <w:t>, dos objetos son iguales solo sin son iguales en valor y escala, por lo tanto 2.0 es diferente a 2.00.</w:t>
-      </w:r>
-    </w:p>
-    <w:p>
-      <w:pPr>
-        <w:pStyle w:val="Prrafodelista"/>
-      </w:pPr>
-      <w:r>
-        <w:t xml:space="preserve">Por estos motivos, se recomienda utilizar la siguiente sección de código para comparar 2 objetos </w:t>
-      </w:r>
-      <w:proofErr w:type="spellStart"/>
-      <w:r>
-        <w:t>BigDecimal</w:t>
-      </w:r>
-      <w:proofErr w:type="spellEnd"/>
-      <w:r>
-        <w:t xml:space="preserve">: </w:t>
+        <w:t xml:space="preserve"> de la siguiente manera</w:t>
+      </w:r>
+      <w:r>
+        <w:t>:</w:t>
+      </w:r>
+      <w:r>
+        <w:t xml:space="preserve"> </w:t>
       </w:r>
       <w:proofErr w:type="spellStart"/>
       <w:proofErr w:type="gramStart"/>
       <w:r>
-        <w:t>assertTrue</w:t>
+        <w:t>assertEquals</w:t>
       </w:r>
       <w:proofErr w:type="spellEnd"/>
       <w:r>
@@ -210,16 +164,54 @@
       </w:r>
       <w:proofErr w:type="gramEnd"/>
       <w:r>
-        <w:t>bigDecimal1</w:t>
-      </w:r>
-      <w:r>
-        <w:t>.compareTo(</w:t>
-      </w:r>
-      <w:r>
-        <w:t>bigDecimal2</w:t>
-      </w:r>
-      <w:r>
-        <w:t>)==0);</w:t>
+        <w:t xml:space="preserve">esperado, obtenido, DELTA); </w:t>
+      </w:r>
+    </w:p>
+    <w:p>
+      <w:pPr>
+        <w:pStyle w:val="Prrafodelista"/>
+        <w:tabs>
+          <w:tab w:val="left" w:pos="8100"/>
+        </w:tabs>
+        <w:ind w:left="709"/>
+      </w:pPr>
+      <w:r>
+        <w:t>Se produce error si la diferencia entre esperado y actual es mayor al delta. Si se requiere mucha precisión se debe utilizar un delta 0 o muy pequeño</w:t>
+      </w:r>
+      <w:r>
+        <w:t xml:space="preserve">: </w:t>
+      </w:r>
+    </w:p>
+    <w:p>
+      <w:pPr>
+        <w:pStyle w:val="Prrafodelista"/>
+        <w:tabs>
+          <w:tab w:val="left" w:pos="8100"/>
+        </w:tabs>
+        <w:ind w:left="709"/>
+        <w:rPr>
+          <w:lang w:val="en-US"/>
+        </w:rPr>
+      </w:pPr>
+      <w:proofErr w:type="spellStart"/>
+      <w:r>
+        <w:rPr>
+          <w:lang w:val="en-US"/>
+        </w:rPr>
+        <w:t>Ejm</w:t>
+      </w:r>
+      <w:proofErr w:type="spellEnd"/>
+      <w:r>
+        <w:rPr>
+          <w:lang w:val="en-US"/>
+        </w:rPr>
+        <w:t xml:space="preserve">: </w:t>
+      </w:r>
+      <w:r>
+        <w:rPr>
+          <w:lang w:val="en-US"/>
+        </w:rPr>
+        <w:t>double DELTA = 1e-15;</w:t>
       </w:r>
     </w:p>
     <w:p>
@@ -237,7 +229,10 @@
         <w:jc w:val="left"/>
       </w:pPr>
       <w:r>
-        <w:t xml:space="preserve">Dentro del Eclipse, implementa </w:t>
+        <w:t>Implementa la prueba</w:t>
+      </w:r>
+      <w:r>
+        <w:t xml:space="preserve"> </w:t>
       </w:r>
       <w:r>
         <w:t>para el segundo caso.</w:t>
@@ -267,10 +262,31 @@
       </w:r>
       <w:proofErr w:type="spellEnd"/>
       <w:r>
-        <w:t>, debido a que en la prueba no se especifica el descuento aplicado y este se encuentra en la BD? Revisa los datos de la  tabla COUPONDISCOUNT</w:t>
-      </w:r>
-      <w:r>
-        <w:t>,  utiliza los valores del COUPON y DISCOUNT de una de las filas para completar los datos de la prueba.</w:t>
+        <w:t xml:space="preserve">, debido a que en la prueba no se especifica el descuento aplicado y este se encuentra en </w:t>
+      </w:r>
+      <w:r>
+        <w:t>los archivos</w:t>
+      </w:r>
+      <w:r>
+        <w:t xml:space="preserve">? Revisa </w:t>
+      </w:r>
+      <w:r>
+        <w:t>el archivo DISCOUNTS</w:t>
+      </w:r>
+      <w:r>
+        <w:t xml:space="preserve">,  utiliza los valores </w:t>
+      </w:r>
+      <w:r>
+        <w:t xml:space="preserve">de las columnas </w:t>
+      </w:r>
+      <w:r>
+        <w:t xml:space="preserve">COUPON y </w:t>
+      </w:r>
+      <w:r>
+        <w:t>PERCENTAGE</w:t>
+      </w:r>
+      <w:r>
+        <w:t xml:space="preserve"> de una de las filas para completar los datos de la prueba.</w:t>
       </w:r>
     </w:p>
     <w:p>
@@ -315,7 +331,10 @@
       </w:r>
       <w:proofErr w:type="spellStart"/>
       <w:r>
-        <w:t>save</w:t>
+        <w:t>S</w:t>
+      </w:r>
+      <w:r>
+        <w:t>ave</w:t>
       </w:r>
       <w:proofErr w:type="spellEnd"/>
       <w:r>
@@ -343,7 +362,10 @@
         <w:jc w:val="left"/>
       </w:pPr>
       <w:r>
-        <w:t>Dentro del Eclipse, implementa la prueba para el caso que da más valor.</w:t>
+        <w:t>Implementa</w:t>
+      </w:r>
+      <w:r>
+        <w:t xml:space="preserve"> la prueba para el caso que da más valor.</w:t>
       </w:r>
     </w:p>
     <w:p>
@@ -364,10 +386,19 @@
       </w:r>
       <w:proofErr w:type="spellEnd"/>
       <w:r>
-        <w:t xml:space="preserve">” no devuelve ningún resultado pero tampoco modifica el estado de la clase sino el “estado” de una tabla de la BD. Busca un método dentro de la clase que nos permita consultar </w:t>
-      </w:r>
-      <w:r>
-        <w:t xml:space="preserve">la tabla dentro de la BD, utiliza ese método para validar en la prueba que el registro </w:t>
+        <w:t xml:space="preserve">” no devuelve ningún resultado pero tampoco modifica el estado de la clase sino el “estado” de </w:t>
+      </w:r>
+      <w:r>
+        <w:t>un archivo</w:t>
+      </w:r>
+      <w:r>
+        <w:t xml:space="preserve">. Busca un método dentro de la clase que permita consultar </w:t>
+      </w:r>
+      <w:r>
+        <w:t>el archivo</w:t>
+      </w:r>
+      <w:r>
+        <w:t xml:space="preserve"> y utilízalo para verificar el cambio en el archivo.</w:t>
       </w:r>
     </w:p>
     <w:p>
@@ -375,11 +406,11 @@
         <w:jc w:val="left"/>
         <w:rPr>
           <w:rFonts w:asciiTheme="majorHAnsi" w:eastAsiaTheme="majorEastAsia" w:hAnsiTheme="majorHAnsi" w:cstheme="majorBidi"/>
-          <w:color w:val="17365D" w:themeColor="text2" w:themeShade="BF"/>
-          <w:spacing w:val="5"/>
-          <w:kern w:val="28"/>
-          <w:sz w:val="52"/>
-          <w:szCs w:val="52"/>
+          <w:b/>
+          <w:bCs/>
+          <w:color w:val="365F91" w:themeColor="accent1" w:themeShade="BF"/>
+          <w:sz w:val="28"/>
+          <w:szCs w:val="28"/>
         </w:rPr>
       </w:pPr>
       <w:r>
@@ -388,93 +419,28 @@
     </w:p>
     <w:p>
       <w:pPr>
-        <w:pStyle w:val="Ttulo"/>
+        <w:pStyle w:val="Ttulo1"/>
       </w:pPr>
       <w:r>
         <w:lastRenderedPageBreak/>
-        <w:t>EJERCICIO</w:t>
-      </w:r>
-      <w:r>
-        <w:t xml:space="preserve">  (</w:t>
-      </w:r>
-      <w:r>
-        <w:t>30</w:t>
-      </w:r>
-      <w:r>
-        <w:t xml:space="preserve"> min.)</w:t>
-      </w:r>
-    </w:p>
-    <w:p>
-      <w:pPr>
-        <w:pStyle w:val="Ttulo1"/>
-      </w:pPr>
-      <w:r>
-        <w:t>UTILIZAR STUBS Y MOCKS PARA REALIZAR PRUEBAS UNITARIAS</w:t>
-      </w:r>
-    </w:p>
-    <w:p>
-      <w:r>
-        <w:t xml:space="preserve">Implementar </w:t>
-      </w:r>
-      <w:r>
-        <w:t>pruebas unitarias para la clase “</w:t>
-      </w:r>
-      <w:proofErr w:type="spellStart"/>
-      <w:r>
-        <w:t>CostoEnvioService</w:t>
-      </w:r>
-      <w:proofErr w:type="spellEnd"/>
-      <w:r>
-        <w:t>” y luego para la clase “</w:t>
-      </w:r>
-      <w:proofErr w:type="spellStart"/>
-      <w:r>
-        <w:t>AlmacenService</w:t>
-      </w:r>
-      <w:proofErr w:type="spellEnd"/>
-      <w:r>
-        <w:t>”.</w:t>
-      </w:r>
-    </w:p>
-    <w:p>
-      <w:r>
-        <w:t>NOTA (JAVA)</w:t>
-      </w:r>
-      <w:proofErr w:type="gramStart"/>
-      <w:r>
-        <w:t>:</w:t>
-      </w:r>
-      <w:r>
-        <w:t>:</w:t>
-      </w:r>
-      <w:proofErr w:type="gramEnd"/>
-      <w:r>
-        <w:t xml:space="preserve"> Los tipos </w:t>
-      </w:r>
-      <w:proofErr w:type="spellStart"/>
-      <w:r>
-        <w:t>doubles</w:t>
-      </w:r>
-      <w:proofErr w:type="spellEnd"/>
-      <w:r>
-        <w:t xml:space="preserve"> </w:t>
-      </w:r>
-      <w:r>
-        <w:t>tienen</w:t>
-      </w:r>
-      <w:r>
-        <w:t xml:space="preserve"> problemas de precisión, por lo tanto se recomienda usar las siguientes alternativas </w:t>
-      </w:r>
-      <w:r>
-        <w:t xml:space="preserve">al momento de comparar 2 tipos </w:t>
-      </w:r>
-      <w:proofErr w:type="spellStart"/>
-      <w:r>
-        <w:t>doubles</w:t>
-      </w:r>
-      <w:proofErr w:type="spellEnd"/>
-      <w:r>
-        <w:t>:</w:t>
+        <w:t>RESPONDER</w:t>
+      </w:r>
+      <w:r>
+        <w:t xml:space="preserve"> LAS SIGUIENTES PREGUNTAS</w:t>
+      </w:r>
+    </w:p>
+    <w:p/>
+    <w:p>
+      <w:pPr>
+        <w:rPr>
+          <w:b/>
+        </w:rPr>
+      </w:pPr>
+      <w:r>
+        <w:rPr>
+          <w:b/>
+        </w:rPr>
+        <w:t>¿QUÉ PROBLEMAS HAN ENCONTRADO AL CREAR Y EJECUTAR ESTAS PRUEBAS?</w:t>
       </w:r>
     </w:p>
     <w:p>
@@ -482,186 +448,482 @@
         <w:pStyle w:val="Prrafodelista"/>
         <w:numPr>
           <w:ilvl w:val="0"/>
-          <w:numId w:val="11"/>
+          <w:numId w:val="16"/>
         </w:numPr>
-      </w:pPr>
-      <w:proofErr w:type="spellStart"/>
-      <w:r>
-        <w:t>assertEquals</w:t>
-      </w:r>
-      <w:proofErr w:type="spellEnd"/>
-      <w:r>
-        <w:t xml:space="preserve">(esperado, obtenido, DELTA); </w:t>
-      </w:r>
-    </w:p>
-    <w:p>
-      <w:pPr>
-        <w:pStyle w:val="Prrafodelista"/>
-        <w:tabs>
-          <w:tab w:val="left" w:pos="8100"/>
-        </w:tabs>
-      </w:pPr>
-      <w:r>
-        <w:t>Se produce error si la diferencia entre esperado y actual es mayor al delta. Si se requiere mucha precisión se debe utilizar un delta 0 o muy pequeño</w:t>
-      </w:r>
-      <w:r>
-        <w:t xml:space="preserve">: </w:t>
-      </w:r>
-    </w:p>
-    <w:p>
-      <w:pPr>
-        <w:pStyle w:val="Prrafodelista"/>
-        <w:tabs>
-          <w:tab w:val="left" w:pos="8100"/>
-        </w:tabs>
-        <w:rPr>
-          <w:lang w:val="en-US"/>
-        </w:rPr>
-      </w:pPr>
-      <w:proofErr w:type="spellStart"/>
-      <w:r>
-        <w:rPr>
-          <w:lang w:val="en-US"/>
-        </w:rPr>
-        <w:t>Ejm</w:t>
-      </w:r>
-      <w:proofErr w:type="spellEnd"/>
-      <w:r>
-        <w:rPr>
-          <w:lang w:val="en-US"/>
-        </w:rPr>
-        <w:t xml:space="preserve">: </w:t>
-      </w:r>
-      <w:r>
-        <w:rPr>
-          <w:lang w:val="en-US"/>
-        </w:rPr>
-        <w:t>double DELTA = 1e-15;</w:t>
-      </w:r>
-    </w:p>
-    <w:p>
-      <w:pPr>
-        <w:pStyle w:val="Prrafodelista"/>
-      </w:pPr>
+        <w:rPr>
+          <w:b/>
+        </w:rPr>
+      </w:pPr>
+      <w:r>
+        <w:rPr>
+          <w:b/>
+        </w:rPr>
+        <w:t xml:space="preserve"> </w:t>
+      </w:r>
     </w:p>
     <w:p>
       <w:pPr>
         <w:pStyle w:val="Prrafodelista"/>
         <w:numPr>
           <w:ilvl w:val="0"/>
-          <w:numId w:val="11"/>
+          <w:numId w:val="16"/>
         </w:numPr>
         <w:rPr>
-          <w:lang w:val="en-US"/>
-        </w:rPr>
-      </w:pPr>
-      <w:proofErr w:type="spellStart"/>
-      <w:r>
-        <w:rPr>
-          <w:lang w:val="en-US"/>
-        </w:rPr>
-        <w:t>assertEquals</w:t>
-      </w:r>
-      <w:proofErr w:type="spellEnd"/>
-      <w:r>
-        <w:rPr>
-          <w:lang w:val="en-US"/>
-        </w:rPr>
-        <w:t>(</w:t>
-      </w:r>
-      <w:proofErr w:type="spellStart"/>
-      <w:r>
-        <w:rPr>
-          <w:lang w:val="en-US"/>
-        </w:rPr>
-        <w:t>Double.doubleToLongBits</w:t>
-      </w:r>
-      <w:proofErr w:type="spellEnd"/>
-      <w:r>
-        <w:rPr>
-          <w:lang w:val="en-US"/>
-        </w:rPr>
-        <w:t>(</w:t>
-      </w:r>
-      <w:proofErr w:type="spellStart"/>
-      <w:r>
-        <w:rPr>
-          <w:lang w:val="en-US"/>
-        </w:rPr>
-        <w:t>esperado</w:t>
-      </w:r>
-      <w:proofErr w:type="spellEnd"/>
-      <w:r>
-        <w:rPr>
-          <w:lang w:val="en-US"/>
-        </w:rPr>
-        <w:t xml:space="preserve">), </w:t>
-      </w:r>
-      <w:proofErr w:type="spellStart"/>
-      <w:r>
-        <w:rPr>
-          <w:lang w:val="en-US"/>
-        </w:rPr>
-        <w:t>Double.doubleToLongBits</w:t>
-      </w:r>
-      <w:proofErr w:type="spellEnd"/>
-      <w:r>
-        <w:rPr>
-          <w:lang w:val="en-US"/>
-        </w:rPr>
-        <w:t>(</w:t>
-      </w:r>
-      <w:proofErr w:type="spellStart"/>
-      <w:r>
-        <w:rPr>
-          <w:lang w:val="en-US"/>
-        </w:rPr>
-        <w:t>obtenido</w:t>
-      </w:r>
-      <w:proofErr w:type="spellEnd"/>
-      <w:r>
-        <w:rPr>
-          <w:lang w:val="en-US"/>
-        </w:rPr>
-        <w:t>));</w:t>
-      </w:r>
-    </w:p>
-    <w:p>
-      <w:pPr>
-        <w:pStyle w:val="Prrafodelista"/>
-        <w:rPr>
-          <w:lang w:val="en-US"/>
-        </w:rPr>
-      </w:pPr>
+          <w:b/>
+        </w:rPr>
+      </w:pPr>
+      <w:r>
+        <w:rPr>
+          <w:b/>
+        </w:rPr>
+        <w:t xml:space="preserve"> </w:t>
+      </w:r>
     </w:p>
     <w:p>
       <w:pPr>
         <w:pStyle w:val="Prrafodelista"/>
         <w:numPr>
           <w:ilvl w:val="0"/>
-          <w:numId w:val="11"/>
+          <w:numId w:val="16"/>
         </w:numPr>
-      </w:pPr>
+        <w:rPr>
+          <w:b/>
+        </w:rPr>
+      </w:pPr>
+    </w:p>
+    <w:p>
+      <w:pPr>
+        <w:rPr>
+          <w:b/>
+        </w:rPr>
+      </w:pPr>
+      <w:r>
+        <w:rPr>
+          <w:b/>
+        </w:rPr>
+        <w:t xml:space="preserve">¿CUÁL CREES QUE ES EL ATRIBUTO DE CALIDAD MÁS AFECTADO POR ESTE DISEÑO (LEGIBILIDAD, COHESIÓN, ACOPLAMIENTO, CÓDIGO DUPLICADO)? </w:t>
+      </w:r>
+      <w:r>
+        <w:rPr>
+          <w:b/>
+        </w:rPr>
+        <w:br/>
+      </w:r>
+      <w:bookmarkStart w:id="0" w:name="_GoBack"/>
+      <w:bookmarkEnd w:id="0"/>
+      <w:r>
+        <w:rPr>
+          <w:b/>
+        </w:rPr>
+        <w:t>¿POR QUÉ?</w:t>
+      </w:r>
+      <w:r>
+        <w:rPr>
+          <w:b/>
+        </w:rPr>
+        <w:br w:type="page"/>
+      </w:r>
+    </w:p>
+    <w:p>
+      <w:pPr>
+        <w:pStyle w:val="Ttulo"/>
+      </w:pPr>
+      <w:r>
+        <w:lastRenderedPageBreak/>
+        <w:t>EJERCICIO</w:t>
+      </w:r>
+    </w:p>
+    <w:p>
+      <w:pPr>
+        <w:pStyle w:val="Ttulo1"/>
+      </w:pPr>
+      <w:r>
+        <w:t>UTILIZAR STUBS Y MOCKS PARA REALIZAR PRUEBAS UNITARIAS</w:t>
+      </w:r>
+    </w:p>
+    <w:p>
+      <w:pPr>
+        <w:rPr>
+          <w:b/>
+          <w:sz w:val="24"/>
+        </w:rPr>
+      </w:pPr>
+    </w:p>
+    <w:p>
+      <w:pPr>
+        <w:rPr>
+          <w:b/>
+          <w:sz w:val="24"/>
+        </w:rPr>
+      </w:pPr>
+      <w:r>
+        <w:rPr>
+          <w:b/>
+          <w:sz w:val="24"/>
+        </w:rPr>
+        <w:t>PROBAR LA CLASE “COSTOENVIOSERVICE”</w:t>
+      </w:r>
+    </w:p>
+    <w:p>
+      <w:pPr>
+        <w:pStyle w:val="Prrafodelista"/>
+        <w:numPr>
+          <w:ilvl w:val="0"/>
+          <w:numId w:val="12"/>
+        </w:numPr>
+      </w:pPr>
+      <w:r>
+        <w:t xml:space="preserve">Revisa </w:t>
+      </w:r>
+      <w:r>
+        <w:t xml:space="preserve">la clase y entender </w:t>
+      </w:r>
+      <w:r>
+        <w:t>su funcionamiento”.</w:t>
+      </w:r>
+    </w:p>
+    <w:p>
+      <w:pPr>
+        <w:pStyle w:val="Prrafodelista"/>
+        <w:numPr>
+          <w:ilvl w:val="0"/>
+          <w:numId w:val="12"/>
+        </w:numPr>
+      </w:pPr>
+      <w:r>
+        <w:t>Realizar pruebas unitarias a sus 2 métodos.</w:t>
+      </w:r>
+    </w:p>
+    <w:p>
+      <w:pPr>
+        <w:rPr>
+          <w:b/>
+          <w:sz w:val="24"/>
+        </w:rPr>
+      </w:pPr>
+      <w:r>
+        <w:rPr>
+          <w:b/>
+          <w:sz w:val="24"/>
+        </w:rPr>
+        <w:t>PROBAR LA CLASE “ALMACENSERVICE”</w:t>
+      </w:r>
+    </w:p>
+    <w:p>
+      <w:pPr>
+        <w:pStyle w:val="Prrafodelista"/>
+        <w:numPr>
+          <w:ilvl w:val="0"/>
+          <w:numId w:val="13"/>
+        </w:numPr>
+      </w:pPr>
+      <w:r>
+        <w:t xml:space="preserve">Revisa </w:t>
+      </w:r>
+      <w:r>
+        <w:t xml:space="preserve">la clase y entender </w:t>
+      </w:r>
+      <w:r>
+        <w:t>su funcionamiento”.</w:t>
+      </w:r>
+    </w:p>
+    <w:p>
+      <w:pPr>
+        <w:pStyle w:val="Prrafodelista"/>
+        <w:numPr>
+          <w:ilvl w:val="0"/>
+          <w:numId w:val="13"/>
+        </w:numPr>
+      </w:pPr>
+      <w:r>
+        <w:t>Realizar pruebas unitarias a su único método.</w:t>
+      </w:r>
+    </w:p>
+    <w:p>
+      <w:r>
+        <w:t>NOTA: ¿Cómo probar una excepción?</w:t>
+      </w:r>
+      <w:r>
+        <w:t xml:space="preserve"> </w:t>
+      </w:r>
+    </w:p>
+    <w:p>
+      <w:pPr>
+        <w:pStyle w:val="Prrafodelista"/>
+        <w:numPr>
+          <w:ilvl w:val="0"/>
+          <w:numId w:val="15"/>
+        </w:numPr>
+        <w:spacing w:after="0"/>
+        <w:rPr>
+          <w:lang w:val="en-US"/>
+        </w:rPr>
+      </w:pPr>
+      <w:r>
+        <w:t>Java:</w:t>
+      </w:r>
+    </w:p>
+    <w:p>
+      <w:pPr>
+        <w:tabs>
+          <w:tab w:val="left" w:pos="916"/>
+          <w:tab w:val="left" w:pos="1832"/>
+          <w:tab w:val="left" w:pos="2748"/>
+          <w:tab w:val="left" w:pos="3664"/>
+          <w:tab w:val="left" w:pos="4580"/>
+          <w:tab w:val="left" w:pos="5496"/>
+          <w:tab w:val="left" w:pos="6412"/>
+          <w:tab w:val="left" w:pos="7328"/>
+          <w:tab w:val="left" w:pos="8244"/>
+          <w:tab w:val="left" w:pos="9160"/>
+          <w:tab w:val="left" w:pos="10076"/>
+          <w:tab w:val="left" w:pos="10992"/>
+          <w:tab w:val="left" w:pos="11908"/>
+          <w:tab w:val="left" w:pos="12824"/>
+          <w:tab w:val="left" w:pos="13740"/>
+          <w:tab w:val="left" w:pos="14656"/>
+        </w:tabs>
+        <w:spacing w:after="0" w:line="255" w:lineRule="atLeast"/>
+        <w:ind w:left="708"/>
+        <w:jc w:val="left"/>
+        <w:rPr>
+          <w:rFonts w:ascii="Courier New" w:eastAsia="Times New Roman" w:hAnsi="Courier New" w:cs="Courier New"/>
+          <w:sz w:val="20"/>
+          <w:szCs w:val="20"/>
+          <w:lang w:val="en-US" w:eastAsia="es-PE"/>
+        </w:rPr>
+      </w:pPr>
+      <w:proofErr w:type="gramStart"/>
+      <w:r>
+        <w:rPr>
+          <w:rStyle w:val="CdigoHTML"/>
+          <w:rFonts w:eastAsiaTheme="minorHAnsi"/>
+          <w:sz w:val="21"/>
+          <w:szCs w:val="21"/>
+          <w:shd w:val="clear" w:color="auto" w:fill="FFFFFF"/>
+          <w:lang w:val="en-US"/>
+        </w:rPr>
+        <w:t>@Test(</w:t>
+      </w:r>
+      <w:proofErr w:type="gramEnd"/>
+      <w:r>
+        <w:rPr>
+          <w:rStyle w:val="CdigoHTML"/>
+          <w:rFonts w:eastAsiaTheme="minorHAnsi"/>
+          <w:sz w:val="21"/>
+          <w:szCs w:val="21"/>
+          <w:shd w:val="clear" w:color="auto" w:fill="FFFFFF"/>
+          <w:lang w:val="en-US"/>
+        </w:rPr>
+        <w:t xml:space="preserve">expected = </w:t>
+      </w:r>
       <w:proofErr w:type="spellStart"/>
       <w:r>
-        <w:t>assertEquals</w:t>
+        <w:rPr>
+          <w:rStyle w:val="CdigoHTML"/>
+          <w:rFonts w:eastAsiaTheme="minorHAnsi"/>
+          <w:sz w:val="21"/>
+          <w:szCs w:val="21"/>
+          <w:shd w:val="clear" w:color="auto" w:fill="FFFFFF"/>
+          <w:lang w:val="en-US"/>
+        </w:rPr>
+        <w:t>IllegalArgumentException.class</w:t>
       </w:r>
       <w:proofErr w:type="spellEnd"/>
       <w:r>
-        <w:t xml:space="preserve">(0, </w:t>
+        <w:rPr>
+          <w:rStyle w:val="CdigoHTML"/>
+          <w:rFonts w:eastAsiaTheme="minorHAnsi"/>
+          <w:sz w:val="21"/>
+          <w:szCs w:val="21"/>
+          <w:shd w:val="clear" w:color="auto" w:fill="FFFFFF"/>
+          <w:lang w:val="en-US"/>
+        </w:rPr>
+        <w:t>)</w:t>
+      </w:r>
+      <w:r>
+        <w:rPr>
+          <w:rFonts w:ascii="Courier New" w:eastAsia="Times New Roman" w:hAnsi="Courier New" w:cs="Courier New"/>
+          <w:sz w:val="20"/>
+          <w:szCs w:val="20"/>
+          <w:lang w:val="en-US" w:eastAsia="es-PE"/>
+        </w:rPr>
+        <w:br/>
+        <w:t>public void foo()</w:t>
+      </w:r>
+    </w:p>
+    <w:p>
+      <w:pPr>
+        <w:pStyle w:val="Prrafodelista"/>
+        <w:rPr>
+          <w:lang w:val="en-US"/>
+        </w:rPr>
+      </w:pPr>
+    </w:p>
+    <w:p>
+      <w:pPr>
+        <w:pStyle w:val="Prrafodelista"/>
+        <w:numPr>
+          <w:ilvl w:val="0"/>
+          <w:numId w:val="15"/>
+        </w:numPr>
+        <w:spacing w:after="0"/>
+        <w:rPr>
+          <w:lang w:val="en-US"/>
+        </w:rPr>
+      </w:pPr>
+      <w:r>
+        <w:rPr>
+          <w:lang w:val="en-US"/>
+        </w:rPr>
+        <w:t>Net:</w:t>
+      </w:r>
+    </w:p>
+    <w:p>
+      <w:pPr>
+        <w:pStyle w:val="HTMLconformatoprevio"/>
+        <w:spacing w:line="255" w:lineRule="atLeast"/>
+        <w:ind w:left="720"/>
+        <w:rPr>
+          <w:lang w:val="en-US"/>
+        </w:rPr>
+      </w:pPr>
+      <w:r>
+        <w:rPr>
+          <w:lang w:val="en-US"/>
+        </w:rPr>
+        <w:t>[</w:t>
       </w:r>
       <w:proofErr w:type="spellStart"/>
       <w:r>
-        <w:t>Double.compare</w:t>
+        <w:rPr>
+          <w:lang w:val="en-US"/>
+        </w:rPr>
+        <w:t>TestMethod</w:t>
       </w:r>
       <w:proofErr w:type="spellEnd"/>
       <w:r>
-        <w:t>(esperado, obtenido));</w:t>
+        <w:rPr>
+          <w:lang w:val="en-US"/>
+        </w:rPr>
+        <w:t>]</w:t>
+      </w:r>
+    </w:p>
+    <w:p>
+      <w:pPr>
+        <w:pStyle w:val="Prrafodelista"/>
+        <w:tabs>
+          <w:tab w:val="left" w:pos="916"/>
+          <w:tab w:val="left" w:pos="1832"/>
+          <w:tab w:val="left" w:pos="2748"/>
+          <w:tab w:val="left" w:pos="3664"/>
+          <w:tab w:val="left" w:pos="4580"/>
+          <w:tab w:val="left" w:pos="5496"/>
+          <w:tab w:val="left" w:pos="6412"/>
+          <w:tab w:val="left" w:pos="7328"/>
+          <w:tab w:val="left" w:pos="8244"/>
+          <w:tab w:val="left" w:pos="9160"/>
+          <w:tab w:val="left" w:pos="10076"/>
+          <w:tab w:val="left" w:pos="10992"/>
+          <w:tab w:val="left" w:pos="11908"/>
+          <w:tab w:val="left" w:pos="12824"/>
+          <w:tab w:val="left" w:pos="13740"/>
+          <w:tab w:val="left" w:pos="14656"/>
+        </w:tabs>
+        <w:spacing w:after="0" w:line="255" w:lineRule="atLeast"/>
+        <w:jc w:val="left"/>
+        <w:rPr>
+          <w:rFonts w:ascii="Courier New" w:eastAsia="Times New Roman" w:hAnsi="Courier New" w:cs="Courier New"/>
+          <w:sz w:val="20"/>
+          <w:szCs w:val="20"/>
+          <w:lang w:val="en-US" w:eastAsia="es-PE"/>
+        </w:rPr>
+      </w:pPr>
+      <w:r>
+        <w:rPr>
+          <w:rFonts w:ascii="Courier New" w:eastAsia="Times New Roman" w:hAnsi="Courier New" w:cs="Courier New"/>
+          <w:sz w:val="20"/>
+          <w:szCs w:val="20"/>
+          <w:lang w:val="en-US" w:eastAsia="es-PE"/>
+        </w:rPr>
+        <w:t>[</w:t>
+      </w:r>
+      <w:proofErr w:type="spellStart"/>
+      <w:proofErr w:type="gramStart"/>
+      <w:r>
+        <w:rPr>
+          <w:rFonts w:ascii="Courier New" w:eastAsia="Times New Roman" w:hAnsi="Courier New" w:cs="Courier New"/>
+          <w:sz w:val="20"/>
+          <w:szCs w:val="20"/>
+          <w:lang w:val="en-US" w:eastAsia="es-PE"/>
+        </w:rPr>
+        <w:t>ExpectedException</w:t>
+      </w:r>
+      <w:proofErr w:type="spellEnd"/>
+      <w:r>
+        <w:rPr>
+          <w:rFonts w:ascii="Courier New" w:eastAsia="Times New Roman" w:hAnsi="Courier New" w:cs="Courier New"/>
+          <w:sz w:val="20"/>
+          <w:szCs w:val="20"/>
+          <w:lang w:val="en-US" w:eastAsia="es-PE"/>
+        </w:rPr>
+        <w:t>(</w:t>
+      </w:r>
+      <w:proofErr w:type="spellStart"/>
+      <w:proofErr w:type="gramEnd"/>
+      <w:r>
+        <w:rPr>
+          <w:rFonts w:ascii="Courier New" w:eastAsia="Times New Roman" w:hAnsi="Courier New" w:cs="Courier New"/>
+          <w:sz w:val="20"/>
+          <w:szCs w:val="20"/>
+          <w:lang w:val="en-US" w:eastAsia="es-PE"/>
+        </w:rPr>
+        <w:t>typeof</w:t>
+      </w:r>
+      <w:proofErr w:type="spellEnd"/>
+      <w:r>
+        <w:rPr>
+          <w:rFonts w:ascii="Courier New" w:eastAsia="Times New Roman" w:hAnsi="Courier New" w:cs="Courier New"/>
+          <w:sz w:val="20"/>
+          <w:szCs w:val="20"/>
+          <w:lang w:val="en-US" w:eastAsia="es-PE"/>
+        </w:rPr>
+        <w:t>(</w:t>
+      </w:r>
+      <w:proofErr w:type="spellStart"/>
+      <w:r>
+        <w:rPr>
+          <w:rFonts w:ascii="Courier New" w:eastAsia="Times New Roman" w:hAnsi="Courier New" w:cs="Courier New"/>
+          <w:sz w:val="20"/>
+          <w:szCs w:val="20"/>
+          <w:lang w:val="en-US" w:eastAsia="es-PE"/>
+        </w:rPr>
+        <w:t>DivideByZeroException</w:t>
+      </w:r>
+      <w:proofErr w:type="spellEnd"/>
+      <w:r>
+        <w:rPr>
+          <w:rFonts w:ascii="Courier New" w:eastAsia="Times New Roman" w:hAnsi="Courier New" w:cs="Courier New"/>
+          <w:sz w:val="20"/>
+          <w:szCs w:val="20"/>
+          <w:lang w:val="en-US" w:eastAsia="es-PE"/>
+        </w:rPr>
+        <w:t>))]</w:t>
+      </w:r>
+      <w:r>
+        <w:rPr>
+          <w:rFonts w:ascii="Courier New" w:eastAsia="Times New Roman" w:hAnsi="Courier New" w:cs="Courier New"/>
+          <w:sz w:val="20"/>
+          <w:szCs w:val="20"/>
+          <w:lang w:val="en-US" w:eastAsia="es-PE"/>
+        </w:rPr>
+        <w:br/>
+        <w:t>public void foo()</w:t>
       </w:r>
     </w:p>
     <w:sectPr>
-      <w:pgSz w:w="12240" w:h="15840"/>
-      <w:pgMar w:top="1417" w:right="1701" w:bottom="1417" w:left="1701" w:header="708" w:footer="708" w:gutter="0"/>
+      <w:pgSz w:w="15840" w:h="12240" w:orient="landscape"/>
+      <w:pgMar w:top="720" w:right="720" w:bottom="720" w:left="720" w:header="708" w:footer="708" w:gutter="0"/>
       <w:cols w:space="708"/>
       <w:docGrid w:linePitch="360"/>
     </w:sectPr>
@@ -672,6 +934,119 @@
 <file path=word/numbering.xml><?xml version="1.0" encoding="utf-8"?>
 <w:numbering xmlns:wpc="http://schemas.microsoft.com/office/word/2010/wordprocessingCanvas" xmlns:mc="http://schemas.openxmlformats.org/markup-compatibility/2006" xmlns:o="urn:schemas-microsoft-com:office:office" xmlns:r="http://schemas.openxmlformats.org/officeDocument/2006/relationships" xmlns:m="http://schemas.openxmlformats.org/officeDocument/2006/math" xmlns:v="urn:schemas-microsoft-com:vml" xmlns:wp14="http://schemas.microsoft.com/office/word/2010/wordprocessingDrawing" xmlns:wp="http://schemas.openxmlformats.org/drawingml/2006/wordprocessingDrawing" xmlns:w10="urn:schemas-microsoft-com:office:word" xmlns:w="http://schemas.openxmlformats.org/wordprocessingml/2006/main" xmlns:w14="http://schemas.microsoft.com/office/word/2010/wordml" xmlns:wpg="http://schemas.microsoft.com/office/word/2010/wordprocessingGroup" xmlns:wpi="http://schemas.microsoft.com/office/word/2010/wordprocessingInk" xmlns:wne="http://schemas.microsoft.com/office/word/2006/wordml" xmlns:wps="http://schemas.microsoft.com/office/word/2010/wordprocessingShape" mc:Ignorable="w14 wp14">
   <w:abstractNum w:abstractNumId="0">
+    <w:nsid w:val="04DE67E2"/>
+    <w:multiLevelType w:val="hybridMultilevel"/>
+    <w:tmpl w:val="0D1AF8C8"/>
+    <w:lvl w:ilvl="0" w:tplc="280A0001">
+      <w:start w:val="1"/>
+      <w:numFmt w:val="bullet"/>
+      <w:lvlText w:val=""/>
+      <w:lvlJc w:val="left"/>
+      <w:pPr>
+        <w:ind w:left="720" w:hanging="360"/>
+      </w:pPr>
+      <w:rPr>
+        <w:rFonts w:ascii="Symbol" w:hAnsi="Symbol" w:hint="default"/>
+      </w:rPr>
+    </w:lvl>
+    <w:lvl w:ilvl="1" w:tplc="280A0003" w:tentative="1">
+      <w:start w:val="1"/>
+      <w:numFmt w:val="bullet"/>
+      <w:lvlText w:val="o"/>
+      <w:lvlJc w:val="left"/>
+      <w:pPr>
+        <w:ind w:left="1440" w:hanging="360"/>
+      </w:pPr>
+      <w:rPr>
+        <w:rFonts w:ascii="Courier New" w:hAnsi="Courier New" w:cs="Courier New" w:hint="default"/>
+      </w:rPr>
+    </w:lvl>
+    <w:lvl w:ilvl="2" w:tplc="280A0005" w:tentative="1">
+      <w:start w:val="1"/>
+      <w:numFmt w:val="bullet"/>
+      <w:lvlText w:val=""/>
+      <w:lvlJc w:val="left"/>
+      <w:pPr>
+        <w:ind w:left="2160" w:hanging="360"/>
+      </w:pPr>
+      <w:rPr>
+        <w:rFonts w:ascii="Wingdings" w:hAnsi="Wingdings" w:hint="default"/>
+      </w:rPr>
+    </w:lvl>
+    <w:lvl w:ilvl="3" w:tplc="280A0001" w:tentative="1">
+      <w:start w:val="1"/>
+      <w:numFmt w:val="bullet"/>
+      <w:lvlText w:val=""/>
+      <w:lvlJc w:val="left"/>
+      <w:pPr>
+        <w:ind w:left="2880" w:hanging="360"/>
+      </w:pPr>
+      <w:rPr>
+        <w:rFonts w:ascii="Symbol" w:hAnsi="Symbol" w:hint="default"/>
+      </w:rPr>
+    </w:lvl>
+    <w:lvl w:ilvl="4" w:tplc="280A0003" w:tentative="1">
+      <w:start w:val="1"/>
+      <w:numFmt w:val="bullet"/>
+      <w:lvlText w:val="o"/>
+      <w:lvlJc w:val="left"/>
+      <w:pPr>
+        <w:ind w:left="3600" w:hanging="360"/>
+      </w:pPr>
+      <w:rPr>
+        <w:rFonts w:ascii="Courier New" w:hAnsi="Courier New" w:cs="Courier New" w:hint="default"/>
+      </w:rPr>
+    </w:lvl>
+    <w:lvl w:ilvl="5" w:tplc="280A0005" w:tentative="1">
+      <w:start w:val="1"/>
+      <w:numFmt w:val="bullet"/>
+      <w:lvlText w:val=""/>
+      <w:lvlJc w:val="left"/>
+      <w:pPr>
+        <w:ind w:left="4320" w:hanging="360"/>
+      </w:pPr>
+      <w:rPr>
+        <w:rFonts w:ascii="Wingdings" w:hAnsi="Wingdings" w:hint="default"/>
+      </w:rPr>
+    </w:lvl>
+    <w:lvl w:ilvl="6" w:tplc="280A0001" w:tentative="1">
+      <w:start w:val="1"/>
+      <w:numFmt w:val="bullet"/>
+      <w:lvlText w:val=""/>
+      <w:lvlJc w:val="left"/>
+      <w:pPr>
+        <w:ind w:left="5040" w:hanging="360"/>
+      </w:pPr>
+      <w:rPr>
+        <w:rFonts w:ascii="Symbol" w:hAnsi="Symbol" w:hint="default"/>
+      </w:rPr>
+    </w:lvl>
+    <w:lvl w:ilvl="7" w:tplc="280A0003" w:tentative="1">
+      <w:start w:val="1"/>
+      <w:numFmt w:val="bullet"/>
+      <w:lvlText w:val="o"/>
+      <w:lvlJc w:val="left"/>
+      <w:pPr>
+        <w:ind w:left="5760" w:hanging="360"/>
+      </w:pPr>
+      <w:rPr>
+        <w:rFonts w:ascii="Courier New" w:hAnsi="Courier New" w:cs="Courier New" w:hint="default"/>
+      </w:rPr>
+    </w:lvl>
+    <w:lvl w:ilvl="8" w:tplc="280A0005" w:tentative="1">
+      <w:start w:val="1"/>
+      <w:numFmt w:val="bullet"/>
+      <w:lvlText w:val=""/>
+      <w:lvlJc w:val="left"/>
+      <w:pPr>
+        <w:ind w:left="6480" w:hanging="360"/>
+      </w:pPr>
+      <w:rPr>
+        <w:rFonts w:ascii="Wingdings" w:hAnsi="Wingdings" w:hint="default"/>
+      </w:rPr>
+    </w:lvl>
+  </w:abstractNum>
+  <w:abstractNum w:abstractNumId="1">
     <w:nsid w:val="06412DF7"/>
     <w:multiLevelType w:val="hybridMultilevel"/>
     <w:tmpl w:val="2FAC3CD0"/>
@@ -784,7 +1159,96 @@
       </w:rPr>
     </w:lvl>
   </w:abstractNum>
-  <w:abstractNum w:abstractNumId="1">
+  <w:abstractNum w:abstractNumId="2">
+    <w:nsid w:val="0AF34D57"/>
+    <w:multiLevelType w:val="hybridMultilevel"/>
+    <w:tmpl w:val="5B46F2B8"/>
+    <w:lvl w:ilvl="0" w:tplc="280A0013">
+      <w:start w:val="1"/>
+      <w:numFmt w:val="upperRoman"/>
+      <w:lvlText w:val="%1."/>
+      <w:lvlJc w:val="right"/>
+      <w:pPr>
+        <w:ind w:left="720" w:hanging="360"/>
+      </w:pPr>
+      <w:rPr>
+        <w:rFonts w:hint="default"/>
+      </w:rPr>
+    </w:lvl>
+    <w:lvl w:ilvl="1" w:tplc="280A0019" w:tentative="1">
+      <w:start w:val="1"/>
+      <w:numFmt w:val="lowerLetter"/>
+      <w:lvlText w:val="%2."/>
+      <w:lvlJc w:val="left"/>
+      <w:pPr>
+        <w:ind w:left="1440" w:hanging="360"/>
+      </w:pPr>
+    </w:lvl>
+    <w:lvl w:ilvl="2" w:tplc="280A001B" w:tentative="1">
+      <w:start w:val="1"/>
+      <w:numFmt w:val="lowerRoman"/>
+      <w:lvlText w:val="%3."/>
+      <w:lvlJc w:val="right"/>
+      <w:pPr>
+        <w:ind w:left="2160" w:hanging="180"/>
+      </w:pPr>
+    </w:lvl>
+    <w:lvl w:ilvl="3" w:tplc="280A000F" w:tentative="1">
+      <w:start w:val="1"/>
+      <w:numFmt w:val="decimal"/>
+      <w:lvlText w:val="%4."/>
+      <w:lvlJc w:val="left"/>
+      <w:pPr>
+        <w:ind w:left="2880" w:hanging="360"/>
+      </w:pPr>
+    </w:lvl>
+    <w:lvl w:ilvl="4" w:tplc="280A0019" w:tentative="1">
+      <w:start w:val="1"/>
+      <w:numFmt w:val="lowerLetter"/>
+      <w:lvlText w:val="%5."/>
+      <w:lvlJc w:val="left"/>
+      <w:pPr>
+        <w:ind w:left="3600" w:hanging="360"/>
+      </w:pPr>
+    </w:lvl>
+    <w:lvl w:ilvl="5" w:tplc="280A001B" w:tentative="1">
+      <w:start w:val="1"/>
+      <w:numFmt w:val="lowerRoman"/>
+      <w:lvlText w:val="%6."/>
+      <w:lvlJc w:val="right"/>
+      <w:pPr>
+        <w:ind w:left="4320" w:hanging="180"/>
+      </w:pPr>
+    </w:lvl>
+    <w:lvl w:ilvl="6" w:tplc="280A000F" w:tentative="1">
+      <w:start w:val="1"/>
+      <w:numFmt w:val="decimal"/>
+      <w:lvlText w:val="%7."/>
+      <w:lvlJc w:val="left"/>
+      <w:pPr>
+        <w:ind w:left="5040" w:hanging="360"/>
+      </w:pPr>
+    </w:lvl>
+    <w:lvl w:ilvl="7" w:tplc="280A0019" w:tentative="1">
+      <w:start w:val="1"/>
+      <w:numFmt w:val="lowerLetter"/>
+      <w:lvlText w:val="%8."/>
+      <w:lvlJc w:val="left"/>
+      <w:pPr>
+        <w:ind w:left="5760" w:hanging="360"/>
+      </w:pPr>
+    </w:lvl>
+    <w:lvl w:ilvl="8" w:tplc="280A001B" w:tentative="1">
+      <w:start w:val="1"/>
+      <w:numFmt w:val="lowerRoman"/>
+      <w:lvlText w:val="%9."/>
+      <w:lvlJc w:val="right"/>
+      <w:pPr>
+        <w:ind w:left="6480" w:hanging="180"/>
+      </w:pPr>
+    </w:lvl>
+  </w:abstractNum>
+  <w:abstractNum w:abstractNumId="3">
     <w:nsid w:val="13BC5787"/>
     <w:multiLevelType w:val="hybridMultilevel"/>
     <w:tmpl w:val="17940938"/>
@@ -897,7 +1361,7 @@
       </w:rPr>
     </w:lvl>
   </w:abstractNum>
-  <w:abstractNum w:abstractNumId="2">
+  <w:abstractNum w:abstractNumId="4">
     <w:nsid w:val="18E25CD2"/>
     <w:multiLevelType w:val="hybridMultilevel"/>
     <w:tmpl w:val="5B46F2B8"/>
@@ -986,7 +1450,7 @@
       </w:pPr>
     </w:lvl>
   </w:abstractNum>
-  <w:abstractNum w:abstractNumId="3">
+  <w:abstractNum w:abstractNumId="5">
     <w:nsid w:val="19230945"/>
     <w:multiLevelType w:val="hybridMultilevel"/>
     <w:tmpl w:val="7F86CB6C"/>
@@ -1099,7 +1563,7 @@
       </w:rPr>
     </w:lvl>
   </w:abstractNum>
-  <w:abstractNum w:abstractNumId="4">
+  <w:abstractNum w:abstractNumId="6">
     <w:nsid w:val="1F1C1A4C"/>
     <w:multiLevelType w:val="hybridMultilevel"/>
     <w:tmpl w:val="34D6527E"/>
@@ -1188,7 +1652,7 @@
       </w:pPr>
     </w:lvl>
   </w:abstractNum>
-  <w:abstractNum w:abstractNumId="5">
+  <w:abstractNum w:abstractNumId="7">
     <w:nsid w:val="208C461B"/>
     <w:multiLevelType w:val="hybridMultilevel"/>
     <w:tmpl w:val="9334C8E6"/>
@@ -1301,7 +1765,7 @@
       </w:rPr>
     </w:lvl>
   </w:abstractNum>
-  <w:abstractNum w:abstractNumId="6">
+  <w:abstractNum w:abstractNumId="8">
     <w:nsid w:val="314F5F5B"/>
     <w:multiLevelType w:val="hybridMultilevel"/>
     <w:tmpl w:val="B51432E8"/>
@@ -1390,7 +1854,7 @@
       </w:pPr>
     </w:lvl>
   </w:abstractNum>
-  <w:abstractNum w:abstractNumId="7">
+  <w:abstractNum w:abstractNumId="9">
     <w:nsid w:val="498F2DA9"/>
     <w:multiLevelType w:val="hybridMultilevel"/>
     <w:tmpl w:val="29C838E0"/>
@@ -1479,7 +1943,7 @@
       </w:pPr>
     </w:lvl>
   </w:abstractNum>
-  <w:abstractNum w:abstractNumId="8">
+  <w:abstractNum w:abstractNumId="10">
     <w:nsid w:val="55223515"/>
     <w:multiLevelType w:val="hybridMultilevel"/>
     <w:tmpl w:val="997001FA"/>
@@ -1568,7 +2032,7 @@
       </w:pPr>
     </w:lvl>
   </w:abstractNum>
-  <w:abstractNum w:abstractNumId="9">
+  <w:abstractNum w:abstractNumId="11">
     <w:nsid w:val="58614ABA"/>
     <w:multiLevelType w:val="hybridMultilevel"/>
     <w:tmpl w:val="03D6760C"/>
@@ -1681,7 +2145,322 @@
       </w:rPr>
     </w:lvl>
   </w:abstractNum>
-  <w:abstractNum w:abstractNumId="10">
+  <w:abstractNum w:abstractNumId="12">
+    <w:nsid w:val="63D3680D"/>
+    <w:multiLevelType w:val="hybridMultilevel"/>
+    <w:tmpl w:val="5B46F2B8"/>
+    <w:lvl w:ilvl="0" w:tplc="280A0013">
+      <w:start w:val="1"/>
+      <w:numFmt w:val="upperRoman"/>
+      <w:lvlText w:val="%1."/>
+      <w:lvlJc w:val="right"/>
+      <w:pPr>
+        <w:ind w:left="720" w:hanging="360"/>
+      </w:pPr>
+      <w:rPr>
+        <w:rFonts w:hint="default"/>
+      </w:rPr>
+    </w:lvl>
+    <w:lvl w:ilvl="1" w:tplc="280A0019" w:tentative="1">
+      <w:start w:val="1"/>
+      <w:numFmt w:val="lowerLetter"/>
+      <w:lvlText w:val="%2."/>
+      <w:lvlJc w:val="left"/>
+      <w:pPr>
+        <w:ind w:left="1440" w:hanging="360"/>
+      </w:pPr>
+    </w:lvl>
+    <w:lvl w:ilvl="2" w:tplc="280A001B" w:tentative="1">
+      <w:start w:val="1"/>
+      <w:numFmt w:val="lowerRoman"/>
+      <w:lvlText w:val="%3."/>
+      <w:lvlJc w:val="right"/>
+      <w:pPr>
+        <w:ind w:left="2160" w:hanging="180"/>
+      </w:pPr>
+    </w:lvl>
+    <w:lvl w:ilvl="3" w:tplc="280A000F" w:tentative="1">
+      <w:start w:val="1"/>
+      <w:numFmt w:val="decimal"/>
+      <w:lvlText w:val="%4."/>
+      <w:lvlJc w:val="left"/>
+      <w:pPr>
+        <w:ind w:left="2880" w:hanging="360"/>
+      </w:pPr>
+    </w:lvl>
+    <w:lvl w:ilvl="4" w:tplc="280A0019" w:tentative="1">
+      <w:start w:val="1"/>
+      <w:numFmt w:val="lowerLetter"/>
+      <w:lvlText w:val="%5."/>
+      <w:lvlJc w:val="left"/>
+      <w:pPr>
+        <w:ind w:left="3600" w:hanging="360"/>
+      </w:pPr>
+    </w:lvl>
+    <w:lvl w:ilvl="5" w:tplc="280A001B" w:tentative="1">
+      <w:start w:val="1"/>
+      <w:numFmt w:val="lowerRoman"/>
+      <w:lvlText w:val="%6."/>
+      <w:lvlJc w:val="right"/>
+      <w:pPr>
+        <w:ind w:left="4320" w:hanging="180"/>
+      </w:pPr>
+    </w:lvl>
+    <w:lvl w:ilvl="6" w:tplc="280A000F" w:tentative="1">
+      <w:start w:val="1"/>
+      <w:numFmt w:val="decimal"/>
+      <w:lvlText w:val="%7."/>
+      <w:lvlJc w:val="left"/>
+      <w:pPr>
+        <w:ind w:left="5040" w:hanging="360"/>
+      </w:pPr>
+    </w:lvl>
+    <w:lvl w:ilvl="7" w:tplc="280A0019" w:tentative="1">
+      <w:start w:val="1"/>
+      <w:numFmt w:val="lowerLetter"/>
+      <w:lvlText w:val="%8."/>
+      <w:lvlJc w:val="left"/>
+      <w:pPr>
+        <w:ind w:left="5760" w:hanging="360"/>
+      </w:pPr>
+    </w:lvl>
+    <w:lvl w:ilvl="8" w:tplc="280A001B" w:tentative="1">
+      <w:start w:val="1"/>
+      <w:numFmt w:val="lowerRoman"/>
+      <w:lvlText w:val="%9."/>
+      <w:lvlJc w:val="right"/>
+      <w:pPr>
+        <w:ind w:left="6480" w:hanging="180"/>
+      </w:pPr>
+    </w:lvl>
+  </w:abstractNum>
+  <w:abstractNum w:abstractNumId="13">
+    <w:nsid w:val="65541DC8"/>
+    <w:multiLevelType w:val="hybridMultilevel"/>
+    <w:tmpl w:val="53985704"/>
+    <w:lvl w:ilvl="0" w:tplc="280A0001">
+      <w:start w:val="1"/>
+      <w:numFmt w:val="bullet"/>
+      <w:lvlText w:val=""/>
+      <w:lvlJc w:val="left"/>
+      <w:pPr>
+        <w:ind w:left="720" w:hanging="360"/>
+      </w:pPr>
+      <w:rPr>
+        <w:rFonts w:ascii="Symbol" w:hAnsi="Symbol" w:hint="default"/>
+      </w:rPr>
+    </w:lvl>
+    <w:lvl w:ilvl="1" w:tplc="280A0003" w:tentative="1">
+      <w:start w:val="1"/>
+      <w:numFmt w:val="bullet"/>
+      <w:lvlText w:val="o"/>
+      <w:lvlJc w:val="left"/>
+      <w:pPr>
+        <w:ind w:left="1440" w:hanging="360"/>
+      </w:pPr>
+      <w:rPr>
+        <w:rFonts w:ascii="Courier New" w:hAnsi="Courier New" w:cs="Courier New" w:hint="default"/>
+      </w:rPr>
+    </w:lvl>
+    <w:lvl w:ilvl="2" w:tplc="280A0005" w:tentative="1">
+      <w:start w:val="1"/>
+      <w:numFmt w:val="bullet"/>
+      <w:lvlText w:val=""/>
+      <w:lvlJc w:val="left"/>
+      <w:pPr>
+        <w:ind w:left="2160" w:hanging="360"/>
+      </w:pPr>
+      <w:rPr>
+        <w:rFonts w:ascii="Wingdings" w:hAnsi="Wingdings" w:hint="default"/>
+      </w:rPr>
+    </w:lvl>
+    <w:lvl w:ilvl="3" w:tplc="280A0001" w:tentative="1">
+      <w:start w:val="1"/>
+      <w:numFmt w:val="bullet"/>
+      <w:lvlText w:val=""/>
+      <w:lvlJc w:val="left"/>
+      <w:pPr>
+        <w:ind w:left="2880" w:hanging="360"/>
+      </w:pPr>
+      <w:rPr>
+        <w:rFonts w:ascii="Symbol" w:hAnsi="Symbol" w:hint="default"/>
+      </w:rPr>
+    </w:lvl>
+    <w:lvl w:ilvl="4" w:tplc="280A0003" w:tentative="1">
+      <w:start w:val="1"/>
+      <w:numFmt w:val="bullet"/>
+      <w:lvlText w:val="o"/>
+      <w:lvlJc w:val="left"/>
+      <w:pPr>
+        <w:ind w:left="3600" w:hanging="360"/>
+      </w:pPr>
+      <w:rPr>
+        <w:rFonts w:ascii="Courier New" w:hAnsi="Courier New" w:cs="Courier New" w:hint="default"/>
+      </w:rPr>
+    </w:lvl>
+    <w:lvl w:ilvl="5" w:tplc="280A0005" w:tentative="1">
+      <w:start w:val="1"/>
+      <w:numFmt w:val="bullet"/>
+      <w:lvlText w:val=""/>
+      <w:lvlJc w:val="left"/>
+      <w:pPr>
+        <w:ind w:left="4320" w:hanging="360"/>
+      </w:pPr>
+      <w:rPr>
+        <w:rFonts w:ascii="Wingdings" w:hAnsi="Wingdings" w:hint="default"/>
+      </w:rPr>
+    </w:lvl>
+    <w:lvl w:ilvl="6" w:tplc="280A0001" w:tentative="1">
+      <w:start w:val="1"/>
+      <w:numFmt w:val="bullet"/>
+      <w:lvlText w:val=""/>
+      <w:lvlJc w:val="left"/>
+      <w:pPr>
+        <w:ind w:left="5040" w:hanging="360"/>
+      </w:pPr>
+      <w:rPr>
+        <w:rFonts w:ascii="Symbol" w:hAnsi="Symbol" w:hint="default"/>
+      </w:rPr>
+    </w:lvl>
+    <w:lvl w:ilvl="7" w:tplc="280A0003" w:tentative="1">
+      <w:start w:val="1"/>
+      <w:numFmt w:val="bullet"/>
+      <w:lvlText w:val="o"/>
+      <w:lvlJc w:val="left"/>
+      <w:pPr>
+        <w:ind w:left="5760" w:hanging="360"/>
+      </w:pPr>
+      <w:rPr>
+        <w:rFonts w:ascii="Courier New" w:hAnsi="Courier New" w:cs="Courier New" w:hint="default"/>
+      </w:rPr>
+    </w:lvl>
+    <w:lvl w:ilvl="8" w:tplc="280A0005" w:tentative="1">
+      <w:start w:val="1"/>
+      <w:numFmt w:val="bullet"/>
+      <w:lvlText w:val=""/>
+      <w:lvlJc w:val="left"/>
+      <w:pPr>
+        <w:ind w:left="6480" w:hanging="360"/>
+      </w:pPr>
+      <w:rPr>
+        <w:rFonts w:ascii="Wingdings" w:hAnsi="Wingdings" w:hint="default"/>
+      </w:rPr>
+    </w:lvl>
+  </w:abstractNum>
+  <w:abstractNum w:abstractNumId="14">
+    <w:nsid w:val="73106DF8"/>
+    <w:multiLevelType w:val="hybridMultilevel"/>
+    <w:tmpl w:val="4796DD04"/>
+    <w:lvl w:ilvl="0" w:tplc="280A0001">
+      <w:start w:val="1"/>
+      <w:numFmt w:val="bullet"/>
+      <w:lvlText w:val=""/>
+      <w:lvlJc w:val="left"/>
+      <w:pPr>
+        <w:ind w:left="720" w:hanging="360"/>
+      </w:pPr>
+      <w:rPr>
+        <w:rFonts w:ascii="Symbol" w:hAnsi="Symbol" w:hint="default"/>
+      </w:rPr>
+    </w:lvl>
+    <w:lvl w:ilvl="1" w:tplc="280A0003" w:tentative="1">
+      <w:start w:val="1"/>
+      <w:numFmt w:val="bullet"/>
+      <w:lvlText w:val="o"/>
+      <w:lvlJc w:val="left"/>
+      <w:pPr>
+        <w:ind w:left="1440" w:hanging="360"/>
+      </w:pPr>
+      <w:rPr>
+        <w:rFonts w:ascii="Courier New" w:hAnsi="Courier New" w:cs="Courier New" w:hint="default"/>
+      </w:rPr>
+    </w:lvl>
+    <w:lvl w:ilvl="2" w:tplc="280A0005" w:tentative="1">
+      <w:start w:val="1"/>
+      <w:numFmt w:val="bullet"/>
+      <w:lvlText w:val=""/>
+      <w:lvlJc w:val="left"/>
+      <w:pPr>
+        <w:ind w:left="2160" w:hanging="360"/>
+      </w:pPr>
+      <w:rPr>
+        <w:rFonts w:ascii="Wingdings" w:hAnsi="Wingdings" w:hint="default"/>
+      </w:rPr>
+    </w:lvl>
+    <w:lvl w:ilvl="3" w:tplc="280A0001" w:tentative="1">
+      <w:start w:val="1"/>
+      <w:numFmt w:val="bullet"/>
+      <w:lvlText w:val=""/>
+      <w:lvlJc w:val="left"/>
+      <w:pPr>
+        <w:ind w:left="2880" w:hanging="360"/>
+      </w:pPr>
+      <w:rPr>
+        <w:rFonts w:ascii="Symbol" w:hAnsi="Symbol" w:hint="default"/>
+      </w:rPr>
+    </w:lvl>
+    <w:lvl w:ilvl="4" w:tplc="280A0003" w:tentative="1">
+      <w:start w:val="1"/>
+      <w:numFmt w:val="bullet"/>
+      <w:lvlText w:val="o"/>
+      <w:lvlJc w:val="left"/>
+      <w:pPr>
+        <w:ind w:left="3600" w:hanging="360"/>
+      </w:pPr>
+      <w:rPr>
+        <w:rFonts w:ascii="Courier New" w:hAnsi="Courier New" w:cs="Courier New" w:hint="default"/>
+      </w:rPr>
+    </w:lvl>
+    <w:lvl w:ilvl="5" w:tplc="280A0005" w:tentative="1">
+      <w:start w:val="1"/>
+      <w:numFmt w:val="bullet"/>
+      <w:lvlText w:val=""/>
+      <w:lvlJc w:val="left"/>
+      <w:pPr>
+        <w:ind w:left="4320" w:hanging="360"/>
+      </w:pPr>
+      <w:rPr>
+        <w:rFonts w:ascii="Wingdings" w:hAnsi="Wingdings" w:hint="default"/>
+      </w:rPr>
+    </w:lvl>
+    <w:lvl w:ilvl="6" w:tplc="280A0001" w:tentative="1">
+      <w:start w:val="1"/>
+      <w:numFmt w:val="bullet"/>
+      <w:lvlText w:val=""/>
+      <w:lvlJc w:val="left"/>
+      <w:pPr>
+        <w:ind w:left="5040" w:hanging="360"/>
+      </w:pPr>
+      <w:rPr>
+        <w:rFonts w:ascii="Symbol" w:hAnsi="Symbol" w:hint="default"/>
+      </w:rPr>
+    </w:lvl>
+    <w:lvl w:ilvl="7" w:tplc="280A0003" w:tentative="1">
+      <w:start w:val="1"/>
+      <w:numFmt w:val="bullet"/>
+      <w:lvlText w:val="o"/>
+      <w:lvlJc w:val="left"/>
+      <w:pPr>
+        <w:ind w:left="5760" w:hanging="360"/>
+      </w:pPr>
+      <w:rPr>
+        <w:rFonts w:ascii="Courier New" w:hAnsi="Courier New" w:cs="Courier New" w:hint="default"/>
+      </w:rPr>
+    </w:lvl>
+    <w:lvl w:ilvl="8" w:tplc="280A0005" w:tentative="1">
+      <w:start w:val="1"/>
+      <w:numFmt w:val="bullet"/>
+      <w:lvlText w:val=""/>
+      <w:lvlJc w:val="left"/>
+      <w:pPr>
+        <w:ind w:left="6480" w:hanging="360"/>
+      </w:pPr>
+      <w:rPr>
+        <w:rFonts w:ascii="Wingdings" w:hAnsi="Wingdings" w:hint="default"/>
+      </w:rPr>
+    </w:lvl>
+  </w:abstractNum>
+  <w:abstractNum w:abstractNumId="15">
     <w:nsid w:val="7460506A"/>
     <w:multiLevelType w:val="hybridMultilevel"/>
     <w:tmpl w:val="1BA83CFC"/>
@@ -1771,37 +2550,52 @@
     </w:lvl>
   </w:abstractNum>
   <w:num w:numId="1">
+    <w:abstractNumId w:val="10"/>
+  </w:num>
+  <w:num w:numId="2">
+    <w:abstractNumId w:val="4"/>
+  </w:num>
+  <w:num w:numId="3">
+    <w:abstractNumId w:val="6"/>
+  </w:num>
+  <w:num w:numId="4">
+    <w:abstractNumId w:val="1"/>
+  </w:num>
+  <w:num w:numId="5">
+    <w:abstractNumId w:val="9"/>
+  </w:num>
+  <w:num w:numId="6">
+    <w:abstractNumId w:val="3"/>
+  </w:num>
+  <w:num w:numId="7">
+    <w:abstractNumId w:val="7"/>
+  </w:num>
+  <w:num w:numId="8">
     <w:abstractNumId w:val="8"/>
   </w:num>
-  <w:num w:numId="2">
+  <w:num w:numId="9">
+    <w:abstractNumId w:val="11"/>
+  </w:num>
+  <w:num w:numId="10">
+    <w:abstractNumId w:val="15"/>
+  </w:num>
+  <w:num w:numId="11">
+    <w:abstractNumId w:val="5"/>
+  </w:num>
+  <w:num w:numId="12">
     <w:abstractNumId w:val="2"/>
   </w:num>
-  <w:num w:numId="3">
-    <w:abstractNumId w:val="4"/>
+  <w:num w:numId="13">
+    <w:abstractNumId w:val="12"/>
   </w:num>
-  <w:num w:numId="4">
+  <w:num w:numId="14">
+    <w:abstractNumId w:val="14"/>
+  </w:num>
+  <w:num w:numId="15">
+    <w:abstractNumId w:val="13"/>
+  </w:num>
+  <w:num w:numId="16">
     <w:abstractNumId w:val="0"/>
-  </w:num>
-  <w:num w:numId="5">
-    <w:abstractNumId w:val="7"/>
-  </w:num>
-  <w:num w:numId="6">
-    <w:abstractNumId w:val="1"/>
-  </w:num>
-  <w:num w:numId="7">
-    <w:abstractNumId w:val="5"/>
-  </w:num>
-  <w:num w:numId="8">
-    <w:abstractNumId w:val="6"/>
-  </w:num>
-  <w:num w:numId="9">
-    <w:abstractNumId w:val="9"/>
-  </w:num>
-  <w:num w:numId="10">
-    <w:abstractNumId w:val="10"/>
-  </w:num>
-  <w:num w:numId="11">
-    <w:abstractNumId w:val="3"/>
   </w:num>
 </w:numbering>
 </file>
@@ -2134,6 +2928,68 @@
       <w:jc w:val="both"/>
     </w:pPr>
   </w:style>
+  <w:style w:type="paragraph" w:styleId="HTMLconformatoprevio">
+    <w:name w:val="HTML Preformatted"/>
+    <w:basedOn w:val="Normal"/>
+    <w:link w:val="HTMLconformatoprevioCar"/>
+    <w:uiPriority w:val="99"/>
+    <w:unhideWhenUsed/>
+    <w:rsid w:val="00E67CA5"/>
+    <w:pPr>
+      <w:tabs>
+        <w:tab w:val="left" w:pos="916"/>
+        <w:tab w:val="left" w:pos="1832"/>
+        <w:tab w:val="left" w:pos="2748"/>
+        <w:tab w:val="left" w:pos="3664"/>
+        <w:tab w:val="left" w:pos="4580"/>
+        <w:tab w:val="left" w:pos="5496"/>
+        <w:tab w:val="left" w:pos="6412"/>
+        <w:tab w:val="left" w:pos="7328"/>
+        <w:tab w:val="left" w:pos="8244"/>
+        <w:tab w:val="left" w:pos="9160"/>
+        <w:tab w:val="left" w:pos="10076"/>
+        <w:tab w:val="left" w:pos="10992"/>
+        <w:tab w:val="left" w:pos="11908"/>
+        <w:tab w:val="left" w:pos="12824"/>
+        <w:tab w:val="left" w:pos="13740"/>
+        <w:tab w:val="left" w:pos="14656"/>
+      </w:tabs>
+      <w:spacing w:after="0" w:line="240" w:lineRule="auto"/>
+      <w:jc w:val="left"/>
+    </w:pPr>
+    <w:rPr>
+      <w:rFonts w:ascii="Courier New" w:eastAsia="Times New Roman" w:hAnsi="Courier New" w:cs="Courier New"/>
+      <w:sz w:val="20"/>
+      <w:szCs w:val="20"/>
+      <w:lang w:eastAsia="es-PE"/>
+    </w:rPr>
+  </w:style>
+  <w:style w:type="character" w:customStyle="1" w:styleId="HTMLconformatoprevioCar">
+    <w:name w:val="HTML con formato previo Car"/>
+    <w:basedOn w:val="Fuentedeprrafopredeter"/>
+    <w:link w:val="HTMLconformatoprevio"/>
+    <w:uiPriority w:val="99"/>
+    <w:rsid w:val="00E67CA5"/>
+    <w:rPr>
+      <w:rFonts w:ascii="Courier New" w:eastAsia="Times New Roman" w:hAnsi="Courier New" w:cs="Courier New"/>
+      <w:sz w:val="20"/>
+      <w:szCs w:val="20"/>
+      <w:lang w:eastAsia="es-PE"/>
+    </w:rPr>
+  </w:style>
+  <w:style w:type="character" w:styleId="CdigoHTML">
+    <w:name w:val="HTML Code"/>
+    <w:basedOn w:val="Fuentedeprrafopredeter"/>
+    <w:uiPriority w:val="99"/>
+    <w:semiHidden/>
+    <w:unhideWhenUsed/>
+    <w:rsid w:val="00E67CA5"/>
+    <w:rPr>
+      <w:rFonts w:ascii="Courier New" w:eastAsia="Times New Roman" w:hAnsi="Courier New" w:cs="Courier New"/>
+      <w:sz w:val="20"/>
+      <w:szCs w:val="20"/>
+    </w:rPr>
+  </w:style>
 </w:styles>
 </file>
 
@@ -2465,6 +3321,68 @@
       <w:jc w:val="both"/>
     </w:pPr>
   </w:style>
+  <w:style w:type="paragraph" w:styleId="HTMLconformatoprevio">
+    <w:name w:val="HTML Preformatted"/>
+    <w:basedOn w:val="Normal"/>
+    <w:link w:val="HTMLconformatoprevioCar"/>
+    <w:uiPriority w:val="99"/>
+    <w:unhideWhenUsed/>
+    <w:rsid w:val="00E67CA5"/>
+    <w:pPr>
+      <w:tabs>
+        <w:tab w:val="left" w:pos="916"/>
+        <w:tab w:val="left" w:pos="1832"/>
+        <w:tab w:val="left" w:pos="2748"/>
+        <w:tab w:val="left" w:pos="3664"/>
+        <w:tab w:val="left" w:pos="4580"/>
+        <w:tab w:val="left" w:pos="5496"/>
+        <w:tab w:val="left" w:pos="6412"/>
+        <w:tab w:val="left" w:pos="7328"/>
+        <w:tab w:val="left" w:pos="8244"/>
+        <w:tab w:val="left" w:pos="9160"/>
+        <w:tab w:val="left" w:pos="10076"/>
+        <w:tab w:val="left" w:pos="10992"/>
+        <w:tab w:val="left" w:pos="11908"/>
+        <w:tab w:val="left" w:pos="12824"/>
+        <w:tab w:val="left" w:pos="13740"/>
+        <w:tab w:val="left" w:pos="14656"/>
+      </w:tabs>
+      <w:spacing w:after="0" w:line="240" w:lineRule="auto"/>
+      <w:jc w:val="left"/>
+    </w:pPr>
+    <w:rPr>
+      <w:rFonts w:ascii="Courier New" w:eastAsia="Times New Roman" w:hAnsi="Courier New" w:cs="Courier New"/>
+      <w:sz w:val="20"/>
+      <w:szCs w:val="20"/>
+      <w:lang w:eastAsia="es-PE"/>
+    </w:rPr>
+  </w:style>
+  <w:style w:type="character" w:customStyle="1" w:styleId="HTMLconformatoprevioCar">
+    <w:name w:val="HTML con formato previo Car"/>
+    <w:basedOn w:val="Fuentedeprrafopredeter"/>
+    <w:link w:val="HTMLconformatoprevio"/>
+    <w:uiPriority w:val="99"/>
+    <w:rsid w:val="00E67CA5"/>
+    <w:rPr>
+      <w:rFonts w:ascii="Courier New" w:eastAsia="Times New Roman" w:hAnsi="Courier New" w:cs="Courier New"/>
+      <w:sz w:val="20"/>
+      <w:szCs w:val="20"/>
+      <w:lang w:eastAsia="es-PE"/>
+    </w:rPr>
+  </w:style>
+  <w:style w:type="character" w:styleId="CdigoHTML">
+    <w:name w:val="HTML Code"/>
+    <w:basedOn w:val="Fuentedeprrafopredeter"/>
+    <w:uiPriority w:val="99"/>
+    <w:semiHidden/>
+    <w:unhideWhenUsed/>
+    <w:rsid w:val="00E67CA5"/>
+    <w:rPr>
+      <w:rFonts w:ascii="Courier New" w:eastAsia="Times New Roman" w:hAnsi="Courier New" w:cs="Courier New"/>
+      <w:sz w:val="20"/>
+      <w:szCs w:val="20"/>
+    </w:rPr>
+  </w:style>
 </w:styles>
 </file>
 

</xml_diff>